<commit_message>
Day 12 (Vector와 동적 할당)
Do.
  구조체, 포인터 구조 복습
  Vector(가변 배열)
  동적 할당과 메모리 해제
  이전에 수행한 구조체 과제 벡터와 동적할당으로 하기 - 과제

CodingTest.
  Lv1. 3진법 뒤집기
  Lv1. 예산
  Lv1. 약수의 개수와 덧셈
  LV1. 두 개 뽑아서 더하기
</commit_message>
<xml_diff>
--- a/CPP/CPP필기/유용한 STL 정리.docx
+++ b/CPP/CPP필기/유용한 STL 정리.docx
@@ -62,37 +62,63 @@
         <w:spacing w:line="256" w:lineRule="auto"/>
         <w:ind w:leftChars="0"/>
         <w:rPr>
+          <w:bCs/>
+        </w:rPr>
+      </w:pPr>
+      <w:r>
+        <w:rPr>
+          <w:bCs/>
+        </w:rPr>
+        <w:t>Vector</w:t>
+      </w:r>
+      <w:r>
+        <w:rPr>
           <w:rFonts w:hint="eastAsia"/>
           <w:bCs/>
         </w:rPr>
-      </w:pPr>
+        <w:t xml:space="preserve">에서 최대값 찾기 </w:t>
+      </w:r>
       <w:r>
         <w:rPr>
           <w:bCs/>
         </w:rPr>
-        <w:t>Vector</w:t>
-      </w:r>
-      <w:r>
+        <w:t>:</w:t>
+      </w:r>
+      <w:r>
+        <w:rPr>
+          <w:bCs/>
+        </w:rPr>
+        <w:t xml:space="preserve"> max = *max_element(vec.begin(), vec.end());</w:t>
+      </w:r>
+    </w:p>
+    <w:p>
+      <w:pPr>
+        <w:pStyle w:val="a5"/>
+        <w:numPr>
+          <w:ilvl w:val="0"/>
+          <w:numId w:val="2"/>
+        </w:numPr>
+        <w:spacing w:line="256" w:lineRule="auto"/>
+        <w:ind w:leftChars="0"/>
         <w:rPr>
           <w:rFonts w:hint="eastAsia"/>
           <w:bCs/>
         </w:rPr>
-        <w:t xml:space="preserve">에서 최대값 찾기 </w:t>
-      </w:r>
-      <w:r>
-        <w:rPr>
+      </w:pPr>
+      <w:r>
+        <w:rPr>
+          <w:rFonts w:hint="eastAsia"/>
           <w:bCs/>
         </w:rPr>
-        <w:t>:</w:t>
+        <w:t xml:space="preserve">벡터에서 특정 값 개수 찾기 </w:t>
       </w:r>
       <w:r>
         <w:rPr>
           <w:bCs/>
         </w:rPr>
-        <w:t xml:space="preserve"> max = *max_element(vec.begin(), vec.end());</w:t>
+        <w:t>: count(vec.begin(), vec.end(), value);</w:t>
       </w:r>
     </w:p>
-    <w:p/>
     <w:sectPr>
       <w:pgSz w:w="11906" w:h="16838"/>
       <w:pgMar w:top="1440" w:right="1080" w:bottom="1440" w:left="1080" w:header="851" w:footer="992" w:gutter="0"/>

</xml_diff>